<commit_message>
feat: add DOCX generation endpoint and enhance quotation response with item details and formatted dates
</commit_message>
<xml_diff>
--- a/template/cotizacion.docx
+++ b/template/cotizacion.docx
@@ -22,7 +22,7 @@
           <w:szCs w:val="22"/>
           <w:shd w:fill="auto" w:val="clear"/>
         </w:rPr>
-        <w:t>{{fecha}} (Fecha de hoy ) automático</w:t>
+        <w:t>{{date}}</w:t>
       </w:r>
     </w:p>
     <w:p>
@@ -46,16 +46,7 @@
           <w:szCs w:val="22"/>
           <w:shd w:fill="auto" w:val="clear"/>
         </w:rPr>
-        <w:t xml:space="preserve">{{consecutivo}} </w:t>
-      </w:r>
-      <w:r>
-        <w:rPr>
-          <w:rFonts w:eastAsia="Bookman Old Style" w:cs="Bookman Old Style" w:ascii="Bookman Old Style" w:hAnsi="Bookman Old Style"/>
-          <w:sz w:val="22"/>
-          <w:szCs w:val="22"/>
-          <w:shd w:fill="auto" w:val="clear"/>
-        </w:rPr>
-        <w:t>(Consecutivo de cotizaciones) automático</w:t>
+        <w:t>{{consecutive}}</w:t>
       </w:r>
     </w:p>
     <w:p>
@@ -129,7 +120,7 @@
           <w:szCs w:val="22"/>
           <w:shd w:fill="auto" w:val="clear"/>
         </w:rPr>
-        <w:t>{{nombre}} (Constructora) escribir</w:t>
+        <w:t>{{name}}</w:t>
       </w:r>
     </w:p>
     <w:p>
@@ -163,7 +154,7 @@
           <w:szCs w:val="22"/>
           <w:shd w:fill="auto" w:val="clear"/>
         </w:rPr>
-        <w:t>{{referencia}} (Constructora) escribir</w:t>
+        <w:t>{{referencia}}</w:t>
       </w:r>
     </w:p>
     <w:p>
@@ -187,7 +178,7 @@
           <w:szCs w:val="22"/>
           <w:shd w:fill="auto" w:val="clear"/>
         </w:rPr>
-        <w:t>{{proyecto}} (Constructora) escribir</w:t>
+        <w:t>{{project}}</w:t>
       </w:r>
     </w:p>
     <w:p>
@@ -237,7 +228,7 @@
           <w:szCs w:val="22"/>
           <w:shd w:fill="auto" w:val="clear"/>
         </w:rPr>
-        <w:t>De acuerdo con su solicitud, nos permitimos presentar la propuesta comercial para las actividades impermeabilización de fosos de ascensor, cubiertas y tanques de agua potable del proyecto EL MUELLE. (Se saca de cada uno de los ítems de la cotización )</w:t>
+        <w:t>De acuerdo con su solicitud, nos permitimos presentar la propuesta comercial para las actividades {{itemNames}} del proyecto {{project}}.</w:t>
       </w:r>
     </w:p>
     <w:p>
@@ -421,7 +412,7 @@
           <w:shd w:fill="auto" w:val="clear"/>
           <w:vertAlign w:val="baseline"/>
         </w:rPr>
-        <w:t>Impermeabilización plataforma Vehicular: (Se llama de los items) Sistema POLIURE EN CALIENTE (Escribir el sistema). (Poner la especificación tecnica)</w:t>
+        <w:t>Impermeabilización plataforma Vehicular: {{itemNames}} Sistema POLIURE EN CALIENTE (Escribir el sistema). {{technicalSpecifications}}</w:t>
       </w:r>
     </w:p>
     <w:p>
@@ -2489,7 +2480,25 @@
           <w:szCs w:val="22"/>
           <w:shd w:fill="auto" w:val="clear"/>
         </w:rPr>
-        <w:t xml:space="preserve">                La propuesta estará vigente hasta el 31 de Diciembre del 2024 (Valide siempre de un mes a partir de la fecha), después de esta fecha se deberá actualizar la cotización.</w:t>
+        <w:t xml:space="preserve">                La propuesta estará vigente hasta el {{dateU</w:t>
+      </w:r>
+      <w:r>
+        <w:rPr>
+          <w:rFonts w:eastAsia="Bookman Old Style" w:cs="Bookman Old Style" w:ascii="Bookman Old Style" w:hAnsi="Bookman Old Style"/>
+          <w:sz w:val="22"/>
+          <w:szCs w:val="22"/>
+          <w:shd w:fill="auto" w:val="clear"/>
+        </w:rPr>
+        <w:t>n</w:t>
+      </w:r>
+      <w:r>
+        <w:rPr>
+          <w:rFonts w:eastAsia="Bookman Old Style" w:cs="Bookman Old Style" w:ascii="Bookman Old Style" w:hAnsi="Bookman Old Style"/>
+          <w:sz w:val="22"/>
+          <w:szCs w:val="22"/>
+          <w:shd w:fill="auto" w:val="clear"/>
+        </w:rPr>
+        <w:t>til}}, después de esta fecha se deberá actualizar la cotización.</w:t>
       </w:r>
     </w:p>
     <w:p>

</xml_diff>

<commit_message>
feat: update QuotationService to include client and policy fields in response and handle advance field correctly
</commit_message>
<xml_diff>
--- a/template/cotizacion.docx
+++ b/template/cotizacion.docx
@@ -146,7 +146,6 @@
         </w:rPr>
         <w:t>{{</w:t>
       </w:r>
-      <w:proofErr w:type="spellStart"/>
       <w:r>
         <w:rPr>
           <w:rFonts w:ascii="Bookman Old Style" w:eastAsia="Bookman Old Style" w:hAnsi="Bookman Old Style" w:cs="Bookman Old Style"/>
@@ -154,9 +153,8 @@
           <w:sz w:val="22"/>
           <w:szCs w:val="22"/>
         </w:rPr>
-        <w:t>name</w:t>
+        <w:t>client</w:t>
       </w:r>
-      <w:proofErr w:type="spellEnd"/>
       <w:r>
         <w:rPr>
           <w:rFonts w:ascii="Bookman Old Style" w:eastAsia="Bookman Old Style" w:hAnsi="Bookman Old Style" w:cs="Bookman Old Style"/>
@@ -204,7 +202,6 @@
         </w:rPr>
         <w:t>{{</w:t>
       </w:r>
-      <w:proofErr w:type="spellStart"/>
       <w:r>
         <w:rPr>
           <w:rFonts w:ascii="Bookman Old Style" w:eastAsia="Bookman Old Style" w:hAnsi="Bookman Old Style" w:cs="Bookman Old Style"/>
@@ -213,7 +210,6 @@
         </w:rPr>
         <w:t>quotationName</w:t>
       </w:r>
-      <w:proofErr w:type="spellEnd"/>
       <w:r>
         <w:rPr>
           <w:rFonts w:ascii="Bookman Old Style" w:eastAsia="Bookman Old Style" w:hAnsi="Bookman Old Style" w:cs="Bookman Old Style"/>
@@ -258,19 +254,49 @@
           <w:sz w:val="22"/>
           <w:szCs w:val="22"/>
         </w:rPr>
-        <w:t>{{</w:t>
+        <w:t>{{project}}</w:t>
       </w:r>
-      <w:proofErr w:type="spellStart"/>
-      <w:r>
+    </w:p>
+    <w:p>
+      <w:pPr>
+        <w:pBdr>
+          <w:top w:val="nil"/>
+          <w:left w:val="nil"/>
+          <w:bottom w:val="nil"/>
+          <w:right w:val="nil"/>
+          <w:between w:val="nil"/>
+        </w:pBdr>
+        <w:tabs>
+          <w:tab w:val="left" w:pos="1050"/>
+        </w:tabs>
+        <w:spacing w:line="360" w:lineRule="auto"/>
+        <w:jc w:val="right"/>
         <w:rPr>
           <w:rFonts w:ascii="Bookman Old Style" w:eastAsia="Bookman Old Style" w:hAnsi="Bookman Old Style" w:cs="Bookman Old Style"/>
           <w:color w:val="000000"/>
           <w:sz w:val="22"/>
           <w:szCs w:val="22"/>
         </w:rPr>
-        <w:t>project</w:t>
-      </w:r>
-      <w:proofErr w:type="spellEnd"/>
+      </w:pPr>
+    </w:p>
+    <w:p>
+      <w:pPr>
+        <w:pBdr>
+          <w:top w:val="nil"/>
+          <w:left w:val="nil"/>
+          <w:bottom w:val="nil"/>
+          <w:right w:val="nil"/>
+          <w:between w:val="nil"/>
+        </w:pBdr>
+        <w:tabs>
+          <w:tab w:val="left" w:pos="1050"/>
+        </w:tabs>
+        <w:spacing w:line="360" w:lineRule="auto"/>
+        <w:jc w:val="both"/>
+        <w:rPr>
+          <w:color w:val="000000"/>
+        </w:rPr>
+      </w:pPr>
       <w:r>
         <w:rPr>
           <w:rFonts w:ascii="Bookman Old Style" w:eastAsia="Bookman Old Style" w:hAnsi="Bookman Old Style" w:cs="Bookman Old Style"/>
@@ -278,97 +304,7 @@
           <w:sz w:val="22"/>
           <w:szCs w:val="22"/>
         </w:rPr>
-        <w:t>}}</w:t>
-      </w:r>
-    </w:p>
-    <w:p>
-      <w:pPr>
-        <w:pBdr>
-          <w:top w:val="nil"/>
-          <w:left w:val="nil"/>
-          <w:bottom w:val="nil"/>
-          <w:right w:val="nil"/>
-          <w:between w:val="nil"/>
-        </w:pBdr>
-        <w:tabs>
-          <w:tab w:val="left" w:pos="1050"/>
-        </w:tabs>
-        <w:spacing w:line="360" w:lineRule="auto"/>
-        <w:jc w:val="right"/>
-        <w:rPr>
-          <w:rFonts w:ascii="Bookman Old Style" w:eastAsia="Bookman Old Style" w:hAnsi="Bookman Old Style" w:cs="Bookman Old Style"/>
-          <w:color w:val="000000"/>
-          <w:sz w:val="22"/>
-          <w:szCs w:val="22"/>
-        </w:rPr>
-      </w:pPr>
-    </w:p>
-    <w:p>
-      <w:pPr>
-        <w:pBdr>
-          <w:top w:val="nil"/>
-          <w:left w:val="nil"/>
-          <w:bottom w:val="nil"/>
-          <w:right w:val="nil"/>
-          <w:between w:val="nil"/>
-        </w:pBdr>
-        <w:tabs>
-          <w:tab w:val="left" w:pos="1050"/>
-        </w:tabs>
-        <w:spacing w:line="360" w:lineRule="auto"/>
-        <w:jc w:val="both"/>
-        <w:rPr>
-          <w:color w:val="000000"/>
-        </w:rPr>
-      </w:pPr>
-      <w:r>
-        <w:rPr>
-          <w:rFonts w:ascii="Bookman Old Style" w:eastAsia="Bookman Old Style" w:hAnsi="Bookman Old Style" w:cs="Bookman Old Style"/>
-          <w:color w:val="000000"/>
-          <w:sz w:val="22"/>
-          <w:szCs w:val="22"/>
-        </w:rPr>
-        <w:t>De acuerdo con su solicitud, nos permitimos presentar la propuesta comercial para las actividades {{</w:t>
-      </w:r>
-      <w:proofErr w:type="spellStart"/>
-      <w:r>
-        <w:rPr>
-          <w:rFonts w:ascii="Bookman Old Style" w:eastAsia="Bookman Old Style" w:hAnsi="Bookman Old Style" w:cs="Bookman Old Style"/>
-          <w:color w:val="000000"/>
-          <w:sz w:val="22"/>
-          <w:szCs w:val="22"/>
-        </w:rPr>
-        <w:t>itemNames</w:t>
-      </w:r>
-      <w:proofErr w:type="spellEnd"/>
-      <w:r>
-        <w:rPr>
-          <w:rFonts w:ascii="Bookman Old Style" w:eastAsia="Bookman Old Style" w:hAnsi="Bookman Old Style" w:cs="Bookman Old Style"/>
-          <w:color w:val="000000"/>
-          <w:sz w:val="22"/>
-          <w:szCs w:val="22"/>
-        </w:rPr>
-        <w:t>}} del proyecto {{</w:t>
-      </w:r>
-      <w:proofErr w:type="spellStart"/>
-      <w:r>
-        <w:rPr>
-          <w:rFonts w:ascii="Bookman Old Style" w:eastAsia="Bookman Old Style" w:hAnsi="Bookman Old Style" w:cs="Bookman Old Style"/>
-          <w:color w:val="000000"/>
-          <w:sz w:val="22"/>
-          <w:szCs w:val="22"/>
-        </w:rPr>
-        <w:t>project</w:t>
-      </w:r>
-      <w:proofErr w:type="spellEnd"/>
-      <w:r>
-        <w:rPr>
-          <w:rFonts w:ascii="Bookman Old Style" w:eastAsia="Bookman Old Style" w:hAnsi="Bookman Old Style" w:cs="Bookman Old Style"/>
-          <w:color w:val="000000"/>
-          <w:sz w:val="22"/>
-          <w:szCs w:val="22"/>
-        </w:rPr>
-        <w:t>}}.</w:t>
+        <w:t>De acuerdo con su solicitud, nos permitimos presentar la propuesta comercial para las actividades {{itemNames}} del proyecto {{project}}.</w:t>
       </w:r>
     </w:p>
     <w:p>
@@ -454,25 +390,7 @@
           <w:sz w:val="21"/>
           <w:szCs w:val="21"/>
         </w:rPr>
-        <w:t>{{</w:t>
-      </w:r>
-      <w:proofErr w:type="spellStart"/>
-      <w:r>
-        <w:rPr>
-          <w:rFonts w:ascii="Bookman Old Style" w:eastAsia="Bookman Old Style" w:hAnsi="Bookman Old Style" w:cs="Bookman Old Style"/>
-          <w:sz w:val="21"/>
-          <w:szCs w:val="21"/>
-        </w:rPr>
-        <w:t>executionTime</w:t>
-      </w:r>
-      <w:proofErr w:type="spellEnd"/>
-      <w:r>
-        <w:rPr>
-          <w:rFonts w:ascii="Bookman Old Style" w:eastAsia="Bookman Old Style" w:hAnsi="Bookman Old Style" w:cs="Bookman Old Style"/>
-          <w:sz w:val="21"/>
-          <w:szCs w:val="21"/>
-        </w:rPr>
-        <w:t>}}</w:t>
+        <w:t>{{executionTime}}</w:t>
       </w:r>
     </w:p>
     <w:p>
@@ -539,7 +457,6 @@
         </w:rPr>
         <w:t>{{</w:t>
       </w:r>
-      <w:proofErr w:type="spellStart"/>
       <w:r>
         <w:rPr>
           <w:rFonts w:ascii="Bookman Old Style" w:eastAsia="Bookman Old Style" w:hAnsi="Bookman Old Style" w:cs="Bookman Old Style"/>
@@ -550,7 +467,6 @@
         </w:rPr>
         <w:t>technicalCondition</w:t>
       </w:r>
-      <w:proofErr w:type="spellEnd"/>
       <w:r>
         <w:rPr>
           <w:rFonts w:ascii="Bookman Old Style" w:eastAsia="Bookman Old Style" w:hAnsi="Bookman Old Style" w:cs="Bookman Old Style"/>
@@ -559,55 +475,6 @@
           <w:szCs w:val="21"/>
         </w:rPr>
         <w:t>}}</w:t>
-      </w:r>
-    </w:p>
-    <w:p>
-      <w:pPr>
-        <w:numPr>
-          <w:ilvl w:val="0"/>
-          <w:numId w:val="1"/>
-        </w:numPr>
-        <w:pBdr>
-          <w:top w:val="nil"/>
-          <w:left w:val="nil"/>
-          <w:bottom w:val="nil"/>
-          <w:right w:val="nil"/>
-          <w:between w:val="nil"/>
-        </w:pBdr>
-        <w:tabs>
-          <w:tab w:val="left" w:pos="1050"/>
-        </w:tabs>
-        <w:spacing w:line="360" w:lineRule="auto"/>
-        <w:jc w:val="both"/>
-      </w:pPr>
-      <w:r>
-        <w:rPr>
-          <w:rFonts w:ascii="Bookman Old Style" w:eastAsia="Bookman Old Style" w:hAnsi="Bookman Old Style" w:cs="Bookman Old Style"/>
-          <w:color w:val="000000"/>
-          <w:sz w:val="21"/>
-          <w:szCs w:val="21"/>
-        </w:rPr>
-        <w:t xml:space="preserve">En caso de poner </w:t>
-      </w:r>
-      <w:proofErr w:type="spellStart"/>
-      <w:r>
-        <w:rPr>
-          <w:rFonts w:ascii="Bookman Old Style" w:eastAsia="Bookman Old Style" w:hAnsi="Bookman Old Style" w:cs="Bookman Old Style"/>
-          <w:color w:val="000000"/>
-          <w:sz w:val="21"/>
-          <w:szCs w:val="21"/>
-        </w:rPr>
-        <w:t>mas</w:t>
-      </w:r>
-      <w:proofErr w:type="spellEnd"/>
-      <w:r>
-        <w:rPr>
-          <w:rFonts w:ascii="Bookman Old Style" w:eastAsia="Bookman Old Style" w:hAnsi="Bookman Old Style" w:cs="Bookman Old Style"/>
-          <w:color w:val="000000"/>
-          <w:sz w:val="21"/>
-          <w:szCs w:val="21"/>
-        </w:rPr>
-        <w:t xml:space="preserve"> cosas poner.</w:t>
       </w:r>
     </w:p>
     <w:p>
@@ -1085,27 +952,7 @@
           <w:sz w:val="21"/>
           <w:szCs w:val="21"/>
         </w:rPr>
-        <w:t xml:space="preserve">Póliza de Responsabilidad Civil, por el (10%) del valor del contrato, </w:t>
-      </w:r>
-      <w:proofErr w:type="spellStart"/>
-      <w:r>
-        <w:rPr>
-          <w:rFonts w:ascii="Bookman Old Style" w:eastAsia="Bookman Old Style" w:hAnsi="Bookman Old Style" w:cs="Bookman Old Style"/>
-          <w:color w:val="000000"/>
-          <w:sz w:val="21"/>
-          <w:szCs w:val="21"/>
-        </w:rPr>
-        <w:t>po</w:t>
-      </w:r>
-      <w:proofErr w:type="spellEnd"/>
-      <w:r>
-        <w:rPr>
-          <w:rFonts w:ascii="Bookman Old Style" w:eastAsia="Bookman Old Style" w:hAnsi="Bookman Old Style" w:cs="Bookman Old Style"/>
-          <w:color w:val="000000"/>
-          <w:sz w:val="21"/>
-          <w:szCs w:val="21"/>
-        </w:rPr>
-        <w:t xml:space="preserve"> run término igual al de la duración del contrato más cuatro (4) meses. </w:t>
+        <w:t xml:space="preserve">Póliza de Responsabilidad Civil, por el (10%) del valor del contrato, po run término igual al de la duración del contrato más cuatro (4) meses. </w:t>
       </w:r>
     </w:p>
     <w:p>
@@ -1163,9 +1010,8 @@
           <w:sz w:val="21"/>
           <w:szCs w:val="21"/>
         </w:rPr>
-        <w:t xml:space="preserve">Póliza de Estabilidad de la Obra, por el (30%) del valor final del contrato, por un término de DOS (2) </w:t>
+        <w:t>Póliza de Estabilidad de la Obra, por el (30%) del valor final del contrato, por un término de DOS (</w:t>
       </w:r>
-      <w:proofErr w:type="gramStart"/>
       <w:r>
         <w:rPr>
           <w:rFonts w:ascii="Bookman Old Style" w:eastAsia="Bookman Old Style" w:hAnsi="Bookman Old Style" w:cs="Bookman Old Style"/>
@@ -1173,9 +1019,8 @@
           <w:sz w:val="21"/>
           <w:szCs w:val="21"/>
         </w:rPr>
-        <w:t>años  (</w:t>
+        <w:t>{</w:t>
       </w:r>
-      <w:proofErr w:type="gramEnd"/>
       <w:r>
         <w:rPr>
           <w:rFonts w:ascii="Bookman Old Style" w:eastAsia="Bookman Old Style" w:hAnsi="Bookman Old Style" w:cs="Bookman Old Style"/>
@@ -1183,7 +1028,16 @@
           <w:sz w:val="21"/>
           <w:szCs w:val="21"/>
         </w:rPr>
-        <w:t>Que sea de poner )a partir la fecha de la entrega definitiva de las actividades contratadas.</w:t>
+        <w:t>{policy}}</w:t>
+      </w:r>
+      <w:r>
+        <w:rPr>
+          <w:rFonts w:ascii="Bookman Old Style" w:eastAsia="Bookman Old Style" w:hAnsi="Bookman Old Style" w:cs="Bookman Old Style"/>
+          <w:color w:val="000000"/>
+          <w:sz w:val="21"/>
+          <w:szCs w:val="21"/>
+        </w:rPr>
+        <w:t>) años a partir la fecha de la entrega definitiva de las actividades contratadas.</w:t>
       </w:r>
     </w:p>
     <w:p>
@@ -1873,21 +1727,7 @@
               <w:rPr>
                 <w:rFonts w:ascii="Century Gothic" w:eastAsia="Century Gothic" w:hAnsi="Century Gothic" w:cs="Century Gothic"/>
               </w:rPr>
-              <w:t>{{#items</w:t>
-            </w:r>
-            <w:proofErr w:type="gramStart"/>
-            <w:r>
-              <w:rPr>
-                <w:rFonts w:ascii="Century Gothic" w:eastAsia="Century Gothic" w:hAnsi="Century Gothic" w:cs="Century Gothic"/>
-              </w:rPr>
-              <w:t>}}{</w:t>
-            </w:r>
-            <w:proofErr w:type="gramEnd"/>
-            <w:r>
-              <w:rPr>
-                <w:rFonts w:ascii="Century Gothic" w:eastAsia="Century Gothic" w:hAnsi="Century Gothic" w:cs="Century Gothic"/>
-              </w:rPr>
-              <w:t>{item}}</w:t>
+              <w:t>{{#items}}{{item}}</w:t>
             </w:r>
           </w:p>
         </w:tc>
@@ -1913,21 +1753,7 @@
               <w:rPr>
                 <w:rFonts w:ascii="Century Gothic" w:eastAsia="Century Gothic" w:hAnsi="Century Gothic" w:cs="Century Gothic"/>
               </w:rPr>
-              <w:t>{{</w:t>
-            </w:r>
-            <w:proofErr w:type="spellStart"/>
-            <w:r>
-              <w:rPr>
-                <w:rFonts w:ascii="Century Gothic" w:eastAsia="Century Gothic" w:hAnsi="Century Gothic" w:cs="Century Gothic"/>
-              </w:rPr>
-              <w:t>technicalSpecification</w:t>
-            </w:r>
-            <w:proofErr w:type="spellEnd"/>
-            <w:r>
-              <w:rPr>
-                <w:rFonts w:ascii="Century Gothic" w:eastAsia="Century Gothic" w:hAnsi="Century Gothic" w:cs="Century Gothic"/>
-              </w:rPr>
-              <w:t>}}</w:t>
+              <w:t>{{technicalSpecification}}</w:t>
             </w:r>
           </w:p>
         </w:tc>
@@ -1954,21 +1780,7 @@
               <w:rPr>
                 <w:rFonts w:ascii="Century Gothic" w:eastAsia="Century Gothic" w:hAnsi="Century Gothic" w:cs="Century Gothic"/>
               </w:rPr>
-              <w:t>{{</w:t>
-            </w:r>
-            <w:proofErr w:type="spellStart"/>
-            <w:r>
-              <w:rPr>
-                <w:rFonts w:ascii="Century Gothic" w:eastAsia="Century Gothic" w:hAnsi="Century Gothic" w:cs="Century Gothic"/>
-              </w:rPr>
-              <w:t>unitMeasure</w:t>
-            </w:r>
-            <w:proofErr w:type="spellEnd"/>
-            <w:r>
-              <w:rPr>
-                <w:rFonts w:ascii="Century Gothic" w:eastAsia="Century Gothic" w:hAnsi="Century Gothic" w:cs="Century Gothic"/>
-              </w:rPr>
-              <w:t>}}</w:t>
+              <w:t>{{unitMeasure}}</w:t>
             </w:r>
           </w:p>
         </w:tc>
@@ -1995,21 +1807,7 @@
               <w:rPr>
                 <w:rFonts w:ascii="Century Gothic" w:eastAsia="Century Gothic" w:hAnsi="Century Gothic" w:cs="Century Gothic"/>
               </w:rPr>
-              <w:t>{{</w:t>
-            </w:r>
-            <w:proofErr w:type="spellStart"/>
-            <w:r>
-              <w:rPr>
-                <w:rFonts w:ascii="Century Gothic" w:eastAsia="Century Gothic" w:hAnsi="Century Gothic" w:cs="Century Gothic"/>
-              </w:rPr>
-              <w:t>quantity</w:t>
-            </w:r>
-            <w:proofErr w:type="spellEnd"/>
-            <w:r>
-              <w:rPr>
-                <w:rFonts w:ascii="Century Gothic" w:eastAsia="Century Gothic" w:hAnsi="Century Gothic" w:cs="Century Gothic"/>
-              </w:rPr>
-              <w:t>}}</w:t>
+              <w:t>{{quantity}}</w:t>
             </w:r>
           </w:p>
         </w:tc>
@@ -2036,21 +1834,7 @@
               <w:rPr>
                 <w:rFonts w:ascii="Century Gothic" w:eastAsia="Century Gothic" w:hAnsi="Century Gothic" w:cs="Century Gothic"/>
               </w:rPr>
-              <w:t xml:space="preserve"> {{</w:t>
-            </w:r>
-            <w:proofErr w:type="spellStart"/>
-            <w:r>
-              <w:rPr>
-                <w:rFonts w:ascii="Century Gothic" w:eastAsia="Century Gothic" w:hAnsi="Century Gothic" w:cs="Century Gothic"/>
-              </w:rPr>
-              <w:t>unitPrice</w:t>
-            </w:r>
-            <w:proofErr w:type="spellEnd"/>
-            <w:r>
-              <w:rPr>
-                <w:rFonts w:ascii="Century Gothic" w:eastAsia="Century Gothic" w:hAnsi="Century Gothic" w:cs="Century Gothic"/>
-              </w:rPr>
-              <w:t>}}</w:t>
+              <w:t xml:space="preserve"> {{unitPrice}}</w:t>
             </w:r>
           </w:p>
         </w:tc>
@@ -2077,35 +1861,7 @@
               <w:rPr>
                 <w:rFonts w:ascii="Century Gothic" w:eastAsia="Century Gothic" w:hAnsi="Century Gothic" w:cs="Century Gothic"/>
               </w:rPr>
-              <w:t xml:space="preserve"> {{total</w:t>
-            </w:r>
-            <w:proofErr w:type="gramStart"/>
-            <w:r>
-              <w:rPr>
-                <w:rFonts w:ascii="Century Gothic" w:eastAsia="Century Gothic" w:hAnsi="Century Gothic" w:cs="Century Gothic"/>
-              </w:rPr>
-              <w:t>}}{</w:t>
-            </w:r>
-            <w:proofErr w:type="gramEnd"/>
-            <w:r>
-              <w:rPr>
-                <w:rFonts w:ascii="Century Gothic" w:eastAsia="Century Gothic" w:hAnsi="Century Gothic" w:cs="Century Gothic"/>
-              </w:rPr>
-              <w:t>{/</w:t>
-            </w:r>
-            <w:proofErr w:type="spellStart"/>
-            <w:r>
-              <w:rPr>
-                <w:rFonts w:ascii="Century Gothic" w:eastAsia="Century Gothic" w:hAnsi="Century Gothic" w:cs="Century Gothic"/>
-              </w:rPr>
-              <w:t>items</w:t>
-            </w:r>
-            <w:proofErr w:type="spellEnd"/>
-            <w:r>
-              <w:rPr>
-                <w:rFonts w:ascii="Century Gothic" w:eastAsia="Century Gothic" w:hAnsi="Century Gothic" w:cs="Century Gothic"/>
-              </w:rPr>
-              <w:t>}}</w:t>
+              <w:t xml:space="preserve"> {{total}}{{/items}}</w:t>
             </w:r>
           </w:p>
         </w:tc>
@@ -2197,23 +1953,7 @@
                 <w:rFonts w:ascii="Century Gothic" w:eastAsia="Century Gothic" w:hAnsi="Century Gothic" w:cs="Century Gothic"/>
                 <w:b/>
               </w:rPr>
-              <w:t xml:space="preserve"> {{</w:t>
-            </w:r>
-            <w:proofErr w:type="spellStart"/>
-            <w:r>
-              <w:rPr>
-                <w:rFonts w:ascii="Century Gothic" w:eastAsia="Century Gothic" w:hAnsi="Century Gothic" w:cs="Century Gothic"/>
-                <w:b/>
-              </w:rPr>
-              <w:t>unitValueAIU</w:t>
-            </w:r>
-            <w:proofErr w:type="spellEnd"/>
-            <w:r>
-              <w:rPr>
-                <w:rFonts w:ascii="Century Gothic" w:eastAsia="Century Gothic" w:hAnsi="Century Gothic" w:cs="Century Gothic"/>
-                <w:b/>
-              </w:rPr>
-              <w:t>}}</w:t>
+              <w:t xml:space="preserve"> {{unitValueAIU}}</w:t>
             </w:r>
           </w:p>
         </w:tc>
@@ -2328,21 +2068,7 @@
               <w:rPr>
                 <w:rFonts w:ascii="Century Gothic" w:eastAsia="Century Gothic" w:hAnsi="Century Gothic" w:cs="Century Gothic"/>
               </w:rPr>
-              <w:t>{{</w:t>
-            </w:r>
-            <w:proofErr w:type="spellStart"/>
-            <w:r>
-              <w:rPr>
-                <w:rFonts w:ascii="Century Gothic" w:eastAsia="Century Gothic" w:hAnsi="Century Gothic" w:cs="Century Gothic"/>
-              </w:rPr>
-              <w:t>administration</w:t>
-            </w:r>
-            <w:proofErr w:type="spellEnd"/>
-            <w:r>
-              <w:rPr>
-                <w:rFonts w:ascii="Century Gothic" w:eastAsia="Century Gothic" w:hAnsi="Century Gothic" w:cs="Century Gothic"/>
-              </w:rPr>
-              <w:t>}}</w:t>
+              <w:t>{{administration}}</w:t>
             </w:r>
           </w:p>
         </w:tc>
@@ -2457,21 +2183,7 @@
               <w:rPr>
                 <w:rFonts w:ascii="Century Gothic" w:eastAsia="Century Gothic" w:hAnsi="Century Gothic" w:cs="Century Gothic"/>
               </w:rPr>
-              <w:t>{{</w:t>
-            </w:r>
-            <w:proofErr w:type="spellStart"/>
-            <w:r>
-              <w:rPr>
-                <w:rFonts w:ascii="Century Gothic" w:eastAsia="Century Gothic" w:hAnsi="Century Gothic" w:cs="Century Gothic"/>
-              </w:rPr>
-              <w:t>unforeseen</w:t>
-            </w:r>
-            <w:proofErr w:type="spellEnd"/>
-            <w:r>
-              <w:rPr>
-                <w:rFonts w:ascii="Century Gothic" w:eastAsia="Century Gothic" w:hAnsi="Century Gothic" w:cs="Century Gothic"/>
-              </w:rPr>
-              <w:t>}}</w:t>
+              <w:t>{{unforeseen}}</w:t>
             </w:r>
           </w:p>
         </w:tc>
@@ -2586,21 +2298,7 @@
               <w:rPr>
                 <w:rFonts w:ascii="Century Gothic" w:eastAsia="Century Gothic" w:hAnsi="Century Gothic" w:cs="Century Gothic"/>
               </w:rPr>
-              <w:t xml:space="preserve"> {{</w:t>
-            </w:r>
-            <w:proofErr w:type="spellStart"/>
-            <w:r>
-              <w:rPr>
-                <w:rFonts w:ascii="Century Gothic" w:eastAsia="Century Gothic" w:hAnsi="Century Gothic" w:cs="Century Gothic"/>
-              </w:rPr>
-              <w:t>utility</w:t>
-            </w:r>
-            <w:proofErr w:type="spellEnd"/>
-            <w:r>
-              <w:rPr>
-                <w:rFonts w:ascii="Century Gothic" w:eastAsia="Century Gothic" w:hAnsi="Century Gothic" w:cs="Century Gothic"/>
-              </w:rPr>
-              <w:t>}}</w:t>
+              <w:t xml:space="preserve"> {{utility}}</w:t>
             </w:r>
           </w:p>
         </w:tc>
@@ -2715,21 +2413,7 @@
               <w:rPr>
                 <w:rFonts w:ascii="Century Gothic" w:eastAsia="Century Gothic" w:hAnsi="Century Gothic" w:cs="Century Gothic"/>
               </w:rPr>
-              <w:t>{{</w:t>
-            </w:r>
-            <w:proofErr w:type="spellStart"/>
-            <w:r>
-              <w:rPr>
-                <w:rFonts w:ascii="Century Gothic" w:eastAsia="Century Gothic" w:hAnsi="Century Gothic" w:cs="Century Gothic"/>
-              </w:rPr>
-              <w:t>vat</w:t>
-            </w:r>
-            <w:proofErr w:type="spellEnd"/>
-            <w:r>
-              <w:rPr>
-                <w:rFonts w:ascii="Century Gothic" w:eastAsia="Century Gothic" w:hAnsi="Century Gothic" w:cs="Century Gothic"/>
-              </w:rPr>
-              <w:t>}}</w:t>
+              <w:t>{{vat}}</w:t>
             </w:r>
           </w:p>
         </w:tc>
@@ -2819,7 +2503,6 @@
               </w:rPr>
               <w:t>{{</w:t>
             </w:r>
-            <w:proofErr w:type="spellStart"/>
             <w:r>
               <w:rPr>
                 <w:rFonts w:ascii="Courier New" w:eastAsia="Courier New" w:hAnsi="Courier New" w:cs="Courier New"/>
@@ -2829,7 +2512,6 @@
               </w:rPr>
               <w:t>unitValueAIUIncluded</w:t>
             </w:r>
-            <w:proofErr w:type="spellEnd"/>
             <w:r>
               <w:rPr>
                 <w:rFonts w:ascii="Century Gothic" w:eastAsia="Century Gothic" w:hAnsi="Century Gothic" w:cs="Century Gothic"/>
@@ -2967,52 +2649,15 @@
           <w:sz w:val="22"/>
           <w:szCs w:val="22"/>
         </w:rPr>
-        <w:t xml:space="preserve">:    </w:t>
+        <w:t xml:space="preserve">:       </w:t>
       </w:r>
-      <w:proofErr w:type="gramStart"/>
       <w:r>
         <w:rPr>
           <w:rFonts w:ascii="Bookman Old Style" w:eastAsia="Bookman Old Style" w:hAnsi="Bookman Old Style" w:cs="Bookman Old Style"/>
-          <w:color w:val="000000"/>
           <w:sz w:val="22"/>
           <w:szCs w:val="22"/>
         </w:rPr>
-        <w:t xml:space="preserve">   </w:t>
-      </w:r>
-      <w:r>
-        <w:rPr>
-          <w:rFonts w:ascii="Bookman Old Style" w:eastAsia="Bookman Old Style" w:hAnsi="Bookman Old Style" w:cs="Bookman Old Style"/>
-          <w:sz w:val="22"/>
-          <w:szCs w:val="22"/>
-        </w:rPr>
-        <w:t>{</w:t>
-      </w:r>
-      <w:proofErr w:type="gramEnd"/>
-      <w:r>
-        <w:rPr>
-          <w:rFonts w:ascii="Bookman Old Style" w:eastAsia="Bookman Old Style" w:hAnsi="Bookman Old Style" w:cs="Bookman Old Style"/>
-          <w:sz w:val="22"/>
-          <w:szCs w:val="22"/>
-        </w:rPr>
-        <w:t>{</w:t>
-      </w:r>
-      <w:proofErr w:type="spellStart"/>
-      <w:r>
-        <w:rPr>
-          <w:rFonts w:ascii="Bookman Old Style" w:eastAsia="Bookman Old Style" w:hAnsi="Bookman Old Style" w:cs="Bookman Old Style"/>
-          <w:sz w:val="22"/>
-          <w:szCs w:val="22"/>
-        </w:rPr>
-        <w:t>advance</w:t>
-      </w:r>
-      <w:proofErr w:type="spellEnd"/>
-      <w:r>
-        <w:rPr>
-          <w:rFonts w:ascii="Bookman Old Style" w:eastAsia="Bookman Old Style" w:hAnsi="Bookman Old Style" w:cs="Bookman Old Style"/>
-          <w:sz w:val="22"/>
-          <w:szCs w:val="22"/>
-        </w:rPr>
-        <w:t>}}</w:t>
+        <w:t>{{advance}}</w:t>
       </w:r>
       <w:r>
         <w:rPr>
@@ -3029,25 +2674,7 @@
           <w:sz w:val="22"/>
           <w:szCs w:val="22"/>
         </w:rPr>
-        <w:t>{{</w:t>
-      </w:r>
-      <w:proofErr w:type="spellStart"/>
-      <w:r>
-        <w:rPr>
-          <w:rFonts w:ascii="Bookman Old Style" w:eastAsia="Bookman Old Style" w:hAnsi="Bookman Old Style" w:cs="Bookman Old Style"/>
-          <w:sz w:val="22"/>
-          <w:szCs w:val="22"/>
-        </w:rPr>
-        <w:t>cuts</w:t>
-      </w:r>
-      <w:proofErr w:type="spellEnd"/>
-      <w:r>
-        <w:rPr>
-          <w:rFonts w:ascii="Bookman Old Style" w:eastAsia="Bookman Old Style" w:hAnsi="Bookman Old Style" w:cs="Bookman Old Style"/>
-          <w:sz w:val="22"/>
-          <w:szCs w:val="22"/>
-        </w:rPr>
-        <w:t>}}</w:t>
+        <w:t>{{cuts}}</w:t>
       </w:r>
       <w:r>
         <w:rPr>
@@ -3124,27 +2751,7 @@
           <w:sz w:val="22"/>
           <w:szCs w:val="22"/>
         </w:rPr>
-        <w:t xml:space="preserve">                La propuesta estará vigente hasta el {{</w:t>
-      </w:r>
-      <w:proofErr w:type="spellStart"/>
-      <w:r>
-        <w:rPr>
-          <w:rFonts w:ascii="Bookman Old Style" w:eastAsia="Bookman Old Style" w:hAnsi="Bookman Old Style" w:cs="Bookman Old Style"/>
-          <w:color w:val="000000"/>
-          <w:sz w:val="22"/>
-          <w:szCs w:val="22"/>
-        </w:rPr>
-        <w:t>dateUntil</w:t>
-      </w:r>
-      <w:proofErr w:type="spellEnd"/>
-      <w:r>
-        <w:rPr>
-          <w:rFonts w:ascii="Bookman Old Style" w:eastAsia="Bookman Old Style" w:hAnsi="Bookman Old Style" w:cs="Bookman Old Style"/>
-          <w:color w:val="000000"/>
-          <w:sz w:val="22"/>
-          <w:szCs w:val="22"/>
-        </w:rPr>
-        <w:t>}}, después de esta fecha se deberá actualizar la cotización.</w:t>
+        <w:t xml:space="preserve">                La propuesta estará vigente hasta el {{dateUntil}}, después de esta fecha se deberá actualizar la cotización.</w:t>
       </w:r>
     </w:p>
     <w:p>
@@ -3554,19 +3161,38 @@
           <w:szCs w:val="22"/>
           <w:lang w:val="en-US"/>
         </w:rPr>
-        <w:t>{{</w:t>
+        <w:t>{{employeeName}}</w:t>
       </w:r>
-      <w:proofErr w:type="spellStart"/>
       <w:r>
         <w:rPr>
           <w:rFonts w:ascii="Bookman Old Style" w:eastAsia="Bookman Old Style" w:hAnsi="Bookman Old Style" w:cs="Bookman Old Style"/>
+          <w:color w:val="000000"/>
           <w:sz w:val="22"/>
           <w:szCs w:val="22"/>
           <w:lang w:val="en-US"/>
         </w:rPr>
-        <w:t>employeeName</w:t>
+        <w:t xml:space="preserve">                                                               </w:t>
       </w:r>
-      <w:proofErr w:type="spellEnd"/>
+    </w:p>
+    <w:p>
+      <w:pPr>
+        <w:pBdr>
+          <w:top w:val="nil"/>
+          <w:left w:val="nil"/>
+          <w:bottom w:val="nil"/>
+          <w:right w:val="nil"/>
+          <w:between w:val="nil"/>
+        </w:pBdr>
+        <w:tabs>
+          <w:tab w:val="left" w:pos="1050"/>
+        </w:tabs>
+        <w:spacing w:line="360" w:lineRule="auto"/>
+        <w:jc w:val="both"/>
+        <w:rPr>
+          <w:color w:val="000000"/>
+          <w:lang w:val="en-US"/>
+        </w:rPr>
+      </w:pPr>
       <w:r>
         <w:rPr>
           <w:rFonts w:ascii="Bookman Old Style" w:eastAsia="Bookman Old Style" w:hAnsi="Bookman Old Style" w:cs="Bookman Old Style"/>
@@ -3574,7 +3200,7 @@
           <w:szCs w:val="22"/>
           <w:lang w:val="en-US"/>
         </w:rPr>
-        <w:t>}}</w:t>
+        <w:t>{{employeePosition}}</w:t>
       </w:r>
       <w:r>
         <w:rPr>
@@ -3584,7 +3210,7 @@
           <w:szCs w:val="22"/>
           <w:lang w:val="en-US"/>
         </w:rPr>
-        <w:t xml:space="preserve">                                                               </w:t>
+        <w:t xml:space="preserve">                                                                                      </w:t>
       </w:r>
     </w:p>
     <w:p>
@@ -3613,19 +3239,38 @@
           <w:szCs w:val="22"/>
           <w:lang w:val="en-US"/>
         </w:rPr>
-        <w:t>{{</w:t>
+        <w:t>SACMA SOLUCIONES</w:t>
       </w:r>
-      <w:proofErr w:type="spellStart"/>
       <w:r>
         <w:rPr>
           <w:rFonts w:ascii="Bookman Old Style" w:eastAsia="Bookman Old Style" w:hAnsi="Bookman Old Style" w:cs="Bookman Old Style"/>
+          <w:color w:val="000000"/>
           <w:sz w:val="22"/>
           <w:szCs w:val="22"/>
           <w:lang w:val="en-US"/>
         </w:rPr>
-        <w:t>employeePosition</w:t>
+        <w:t xml:space="preserve">     </w:t>
       </w:r>
-      <w:proofErr w:type="spellEnd"/>
+    </w:p>
+    <w:p>
+      <w:pPr>
+        <w:pBdr>
+          <w:top w:val="nil"/>
+          <w:left w:val="nil"/>
+          <w:bottom w:val="nil"/>
+          <w:right w:val="nil"/>
+          <w:between w:val="nil"/>
+        </w:pBdr>
+        <w:tabs>
+          <w:tab w:val="left" w:pos="1050"/>
+        </w:tabs>
+        <w:spacing w:line="360" w:lineRule="auto"/>
+        <w:jc w:val="both"/>
+        <w:rPr>
+          <w:color w:val="000000"/>
+          <w:lang w:val="en-US"/>
+        </w:rPr>
+      </w:pPr>
       <w:r>
         <w:rPr>
           <w:rFonts w:ascii="Bookman Old Style" w:eastAsia="Bookman Old Style" w:hAnsi="Bookman Old Style" w:cs="Bookman Old Style"/>
@@ -3633,105 +3278,7 @@
           <w:szCs w:val="22"/>
           <w:lang w:val="en-US"/>
         </w:rPr>
-        <w:t>}}</w:t>
-      </w:r>
-      <w:r>
-        <w:rPr>
-          <w:rFonts w:ascii="Bookman Old Style" w:eastAsia="Bookman Old Style" w:hAnsi="Bookman Old Style" w:cs="Bookman Old Style"/>
-          <w:color w:val="000000"/>
-          <w:sz w:val="22"/>
-          <w:szCs w:val="22"/>
-          <w:lang w:val="en-US"/>
-        </w:rPr>
-        <w:t xml:space="preserve">                                                                                      </w:t>
-      </w:r>
-    </w:p>
-    <w:p>
-      <w:pPr>
-        <w:pBdr>
-          <w:top w:val="nil"/>
-          <w:left w:val="nil"/>
-          <w:bottom w:val="nil"/>
-          <w:right w:val="nil"/>
-          <w:between w:val="nil"/>
-        </w:pBdr>
-        <w:tabs>
-          <w:tab w:val="left" w:pos="1050"/>
-        </w:tabs>
-        <w:spacing w:line="360" w:lineRule="auto"/>
-        <w:jc w:val="both"/>
-        <w:rPr>
-          <w:color w:val="000000"/>
-          <w:lang w:val="en-US"/>
-        </w:rPr>
-      </w:pPr>
-      <w:r>
-        <w:rPr>
-          <w:rFonts w:ascii="Bookman Old Style" w:eastAsia="Bookman Old Style" w:hAnsi="Bookman Old Style" w:cs="Bookman Old Style"/>
-          <w:sz w:val="22"/>
-          <w:szCs w:val="22"/>
-          <w:lang w:val="en-US"/>
-        </w:rPr>
-        <w:t>SACMA SOLUCIONES</w:t>
-      </w:r>
-      <w:r>
-        <w:rPr>
-          <w:rFonts w:ascii="Bookman Old Style" w:eastAsia="Bookman Old Style" w:hAnsi="Bookman Old Style" w:cs="Bookman Old Style"/>
-          <w:color w:val="000000"/>
-          <w:sz w:val="22"/>
-          <w:szCs w:val="22"/>
-          <w:lang w:val="en-US"/>
-        </w:rPr>
-        <w:t xml:space="preserve">     </w:t>
-      </w:r>
-    </w:p>
-    <w:p>
-      <w:pPr>
-        <w:pBdr>
-          <w:top w:val="nil"/>
-          <w:left w:val="nil"/>
-          <w:bottom w:val="nil"/>
-          <w:right w:val="nil"/>
-          <w:between w:val="nil"/>
-        </w:pBdr>
-        <w:tabs>
-          <w:tab w:val="left" w:pos="1050"/>
-        </w:tabs>
-        <w:spacing w:line="360" w:lineRule="auto"/>
-        <w:jc w:val="both"/>
-        <w:rPr>
-          <w:color w:val="000000"/>
-          <w:lang w:val="en-US"/>
-        </w:rPr>
-      </w:pPr>
-      <w:r>
-        <w:rPr>
-          <w:rFonts w:ascii="Bookman Old Style" w:eastAsia="Bookman Old Style" w:hAnsi="Bookman Old Style" w:cs="Bookman Old Style"/>
-          <w:sz w:val="22"/>
-          <w:szCs w:val="22"/>
-          <w:lang w:val="en-US"/>
-        </w:rPr>
-        <w:t>{{</w:t>
-      </w:r>
-      <w:proofErr w:type="spellStart"/>
-      <w:r>
-        <w:rPr>
-          <w:rFonts w:ascii="Bookman Old Style" w:eastAsia="Bookman Old Style" w:hAnsi="Bookman Old Style" w:cs="Bookman Old Style"/>
-          <w:sz w:val="22"/>
-          <w:szCs w:val="22"/>
-          <w:lang w:val="en-US"/>
-        </w:rPr>
-        <w:t>employeeEmail</w:t>
-      </w:r>
-      <w:proofErr w:type="spellEnd"/>
-      <w:r>
-        <w:rPr>
-          <w:rFonts w:ascii="Bookman Old Style" w:eastAsia="Bookman Old Style" w:hAnsi="Bookman Old Style" w:cs="Bookman Old Style"/>
-          <w:sz w:val="22"/>
-          <w:szCs w:val="22"/>
-          <w:lang w:val="en-US"/>
-        </w:rPr>
-        <w:t>}}</w:t>
+        <w:t>{{employeeEmail}}</w:t>
       </w:r>
     </w:p>
     <w:sectPr>
@@ -3897,7 +3444,7 @@
         </mc:Choice>
         <mc:Fallback>
           <w:pict>
-            <v:rect w14:anchorId="1A450B5E" id="_x0000_s1027" style="position:absolute;left:0;text-align:left;margin-left:170pt;margin-top:0;width:195.55pt;height:33.9pt;z-index:-251654144;visibility:visible;mso-wrap-style:square;mso-wrap-distance-left:9pt;mso-wrap-distance-top:0;mso-wrap-distance-right:9pt;mso-wrap-distance-bottom:0;mso-position-horizontal:absolute;mso-position-horizontal-relative:text;mso-position-vertical:absolute;mso-position-vertical-relative:text;v-text-anchor:top" o:gfxdata="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" stroked="f">
+            <v:rect w14:anchorId="1A450B5E" id="_x0000_s1027" style="position:absolute;left:0;text-align:left;margin-left:170pt;margin-top:0;width:195.55pt;height:33.9pt;z-index:-251654144;visibility:visible;mso-wrap-style:square;mso-wrap-distance-left:9pt;mso-wrap-distance-top:0;mso-wrap-distance-right:9pt;mso-wrap-distance-bottom:0;mso-position-horizontal:absolute;mso-position-horizontal-relative:text;mso-position-vertical:absolute;mso-position-vertical-relative:text;v-text-anchor:top" o:gfxdata="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" stroked="f">
               <v:textbox inset="0,0,0,0">
                 <w:txbxContent>
                   <w:p>
@@ -4025,7 +3572,7 @@
         </mc:Choice>
         <mc:Fallback>
           <w:pict>
-            <v:rect w14:anchorId="3B2D1DC1" id="_x0000_s1028" style="position:absolute;left:0;text-align:left;margin-left:131pt;margin-top:0;width:195.55pt;height:112.05pt;z-index:-251653120;visibility:visible;mso-wrap-style:square;mso-wrap-distance-left:9pt;mso-wrap-distance-top:0;mso-wrap-distance-right:9pt;mso-wrap-distance-bottom:0;mso-position-horizontal:absolute;mso-position-horizontal-relative:text;mso-position-vertical:absolute;mso-position-vertical-relative:text;v-text-anchor:top" o:gfxdata="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" stroked="f">
+            <v:rect w14:anchorId="3B2D1DC1" id="_x0000_s1028" style="position:absolute;left:0;text-align:left;margin-left:131pt;margin-top:0;width:195.55pt;height:112.05pt;z-index:-251653120;visibility:visible;mso-wrap-style:square;mso-wrap-distance-left:9pt;mso-wrap-distance-top:0;mso-wrap-distance-right:9pt;mso-wrap-distance-bottom:0;mso-position-horizontal:absolute;mso-position-horizontal-relative:text;mso-position-vertical:absolute;mso-position-vertical-relative:text;v-text-anchor:top" o:gfxdata="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" stroked="f">
               <v:textbox inset="0,0,0,0">
                 <w:txbxContent>
                   <w:p>
@@ -4131,7 +3678,7 @@
             </wp:anchor>
           </w:drawing>
         </mc:Choice>
-        <mc:Fallback xmlns:cr="http://schemas.microsoft.com/office/comments/2020/reactions" xmlns="http://schemas.microsoft.com/office/tasks/2019/documenttasks" xmlns:dgm="http://schemas.openxmlformats.org/drawingml/2006/diagram" xmlns:lc="http://schemas.openxmlformats.org/drawingml/2006/lockedCanvas" xmlns:c="http://schemas.openxmlformats.org/drawingml/2006/chart" xmlns:pic="http://schemas.openxmlformats.org/drawingml/2006/picture" xmlns:a="http://schemas.openxmlformats.org/drawingml/2006/main" xmlns:sl="http://schemas.openxmlformats.org/schemaLibrary/2006/main">
+        <mc:Fallback xmlns:sl="http://schemas.openxmlformats.org/schemaLibrary/2006/main" xmlns:a="http://schemas.openxmlformats.org/drawingml/2006/main" xmlns:pic="http://schemas.openxmlformats.org/drawingml/2006/picture" xmlns:c="http://schemas.openxmlformats.org/drawingml/2006/chart" xmlns:lc="http://schemas.openxmlformats.org/drawingml/2006/lockedCanvas" xmlns:dgm="http://schemas.openxmlformats.org/drawingml/2006/diagram" xmlns="http://schemas.microsoft.com/office/tasks/2019/documenttasks" xmlns:cr="http://schemas.microsoft.com/office/comments/2020/reactions">
           <w:drawing>
             <wp:anchor allowOverlap="1" behindDoc="1" distB="0" distT="0" distL="114300" distR="114300" hidden="0" layoutInCell="1" locked="0" relativeHeight="0" simplePos="0">
               <wp:simplePos x="0" y="0"/>
@@ -4257,7 +3804,7 @@
         </mc:Choice>
         <mc:Fallback>
           <w:pict>
-            <v:rect w14:anchorId="65E61155" id="_x0000_s1029" style="position:absolute;left:0;text-align:left;margin-left:-73pt;margin-top:0;width:195.55pt;height:112.05pt;z-index:-251651072;visibility:visible;mso-wrap-style:square;mso-wrap-distance-left:9pt;mso-wrap-distance-top:0;mso-wrap-distance-right:9pt;mso-wrap-distance-bottom:0;mso-position-horizontal:absolute;mso-position-horizontal-relative:text;mso-position-vertical:absolute;mso-position-vertical-relative:text;v-text-anchor:top" o:gfxdata="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" stroked="f">
+            <v:rect w14:anchorId="65E61155" id="_x0000_s1029" style="position:absolute;left:0;text-align:left;margin-left:-73pt;margin-top:0;width:195.55pt;height:112.05pt;z-index:-251651072;visibility:visible;mso-wrap-style:square;mso-wrap-distance-left:9pt;mso-wrap-distance-top:0;mso-wrap-distance-right:9pt;mso-wrap-distance-bottom:0;mso-position-horizontal:absolute;mso-position-horizontal-relative:text;mso-position-vertical:absolute;mso-position-vertical-relative:text;v-text-anchor:top" o:gfxdata="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" stroked="f">
               <v:textbox inset="0,0,0,0">
                 <w:txbxContent>
                   <w:p>
@@ -4363,7 +3910,7 @@
             </wp:anchor>
           </w:drawing>
         </mc:Choice>
-        <mc:Fallback xmlns:cr="http://schemas.microsoft.com/office/comments/2020/reactions" xmlns="http://schemas.microsoft.com/office/tasks/2019/documenttasks" xmlns:dgm="http://schemas.openxmlformats.org/drawingml/2006/diagram" xmlns:lc="http://schemas.openxmlformats.org/drawingml/2006/lockedCanvas" xmlns:c="http://schemas.openxmlformats.org/drawingml/2006/chart" xmlns:pic="http://schemas.openxmlformats.org/drawingml/2006/picture" xmlns:a="http://schemas.openxmlformats.org/drawingml/2006/main" xmlns:sl="http://schemas.openxmlformats.org/schemaLibrary/2006/main">
+        <mc:Fallback xmlns:sl="http://schemas.openxmlformats.org/schemaLibrary/2006/main" xmlns:a="http://schemas.openxmlformats.org/drawingml/2006/main" xmlns:pic="http://schemas.openxmlformats.org/drawingml/2006/picture" xmlns:c="http://schemas.openxmlformats.org/drawingml/2006/chart" xmlns:lc="http://schemas.openxmlformats.org/drawingml/2006/lockedCanvas" xmlns:dgm="http://schemas.openxmlformats.org/drawingml/2006/diagram" xmlns="http://schemas.microsoft.com/office/tasks/2019/documenttasks" xmlns:cr="http://schemas.microsoft.com/office/comments/2020/reactions">
           <w:drawing>
             <wp:anchor allowOverlap="1" behindDoc="1" distB="0" distT="0" distL="114300" distR="114300" hidden="0" layoutInCell="1" locked="0" relativeHeight="0" simplePos="0">
               <wp:simplePos x="0" y="0"/>
@@ -4776,7 +4323,7 @@
             </wp:anchor>
           </w:drawing>
         </mc:Choice>
-        <mc:Fallback xmlns:cr="http://schemas.microsoft.com/office/comments/2020/reactions" xmlns="http://schemas.microsoft.com/office/tasks/2019/documenttasks" xmlns:dgm="http://schemas.openxmlformats.org/drawingml/2006/diagram" xmlns:lc="http://schemas.openxmlformats.org/drawingml/2006/lockedCanvas" xmlns:c="http://schemas.openxmlformats.org/drawingml/2006/chart" xmlns:pic="http://schemas.openxmlformats.org/drawingml/2006/picture" xmlns:a="http://schemas.openxmlformats.org/drawingml/2006/main" xmlns:sl="http://schemas.openxmlformats.org/schemaLibrary/2006/main">
+        <mc:Fallback xmlns:sl="http://schemas.openxmlformats.org/schemaLibrary/2006/main" xmlns:a="http://schemas.openxmlformats.org/drawingml/2006/main" xmlns:pic="http://schemas.openxmlformats.org/drawingml/2006/picture" xmlns:c="http://schemas.openxmlformats.org/drawingml/2006/chart" xmlns:lc="http://schemas.openxmlformats.org/drawingml/2006/lockedCanvas" xmlns:dgm="http://schemas.openxmlformats.org/drawingml/2006/diagram" xmlns="http://schemas.microsoft.com/office/tasks/2019/documenttasks" xmlns:cr="http://schemas.microsoft.com/office/comments/2020/reactions">
           <w:drawing>
             <wp:anchor allowOverlap="1" behindDoc="1" distB="0" distT="0" distL="114300" distR="114300" hidden="0" layoutInCell="1" locked="0" relativeHeight="0" simplePos="0">
               <wp:simplePos x="0" y="0"/>
@@ -5008,7 +4555,7 @@
             </wp:anchor>
           </w:drawing>
         </mc:Choice>
-        <mc:Fallback xmlns:cr="http://schemas.microsoft.com/office/comments/2020/reactions" xmlns="http://schemas.microsoft.com/office/tasks/2019/documenttasks" xmlns:dgm="http://schemas.openxmlformats.org/drawingml/2006/diagram" xmlns:lc="http://schemas.openxmlformats.org/drawingml/2006/lockedCanvas" xmlns:c="http://schemas.openxmlformats.org/drawingml/2006/chart" xmlns:pic="http://schemas.openxmlformats.org/drawingml/2006/picture" xmlns:a="http://schemas.openxmlformats.org/drawingml/2006/main" xmlns:sl="http://schemas.openxmlformats.org/schemaLibrary/2006/main">
+        <mc:Fallback xmlns:sl="http://schemas.openxmlformats.org/schemaLibrary/2006/main" xmlns:a="http://schemas.openxmlformats.org/drawingml/2006/main" xmlns:pic="http://schemas.openxmlformats.org/drawingml/2006/picture" xmlns:c="http://schemas.openxmlformats.org/drawingml/2006/chart" xmlns:lc="http://schemas.openxmlformats.org/drawingml/2006/lockedCanvas" xmlns:dgm="http://schemas.openxmlformats.org/drawingml/2006/diagram" xmlns="http://schemas.microsoft.com/office/tasks/2019/documenttasks" xmlns:cr="http://schemas.microsoft.com/office/comments/2020/reactions">
           <w:drawing>
             <wp:anchor allowOverlap="1" behindDoc="1" distB="0" distT="0" distL="114300" distR="114300" hidden="0" layoutInCell="1" locked="0" relativeHeight="0" simplePos="0">
               <wp:simplePos x="0" y="0"/>
@@ -5421,7 +4968,7 @@
             </wp:anchor>
           </w:drawing>
         </mc:Choice>
-        <mc:Fallback xmlns:cr="http://schemas.microsoft.com/office/comments/2020/reactions" xmlns="http://schemas.microsoft.com/office/tasks/2019/documenttasks" xmlns:dgm="http://schemas.openxmlformats.org/drawingml/2006/diagram" xmlns:lc="http://schemas.openxmlformats.org/drawingml/2006/lockedCanvas" xmlns:c="http://schemas.openxmlformats.org/drawingml/2006/chart" xmlns:pic="http://schemas.openxmlformats.org/drawingml/2006/picture" xmlns:a="http://schemas.openxmlformats.org/drawingml/2006/main" xmlns:sl="http://schemas.openxmlformats.org/schemaLibrary/2006/main">
+        <mc:Fallback xmlns:sl="http://schemas.openxmlformats.org/schemaLibrary/2006/main" xmlns:a="http://schemas.openxmlformats.org/drawingml/2006/main" xmlns:pic="http://schemas.openxmlformats.org/drawingml/2006/picture" xmlns:c="http://schemas.openxmlformats.org/drawingml/2006/chart" xmlns:lc="http://schemas.openxmlformats.org/drawingml/2006/lockedCanvas" xmlns:dgm="http://schemas.openxmlformats.org/drawingml/2006/diagram" xmlns="http://schemas.microsoft.com/office/tasks/2019/documenttasks" xmlns:cr="http://schemas.microsoft.com/office/comments/2020/reactions">
           <w:drawing>
             <wp:anchor allowOverlap="1" behindDoc="1" distB="0" distT="0" distL="114300" distR="114300" hidden="0" layoutInCell="1" locked="0" relativeHeight="0" simplePos="0">
               <wp:simplePos x="0" y="0"/>
@@ -5653,7 +5200,7 @@
             </wp:anchor>
           </w:drawing>
         </mc:Choice>
-        <mc:Fallback xmlns:cr="http://schemas.microsoft.com/office/comments/2020/reactions" xmlns="http://schemas.microsoft.com/office/tasks/2019/documenttasks" xmlns:dgm="http://schemas.openxmlformats.org/drawingml/2006/diagram" xmlns:lc="http://schemas.openxmlformats.org/drawingml/2006/lockedCanvas" xmlns:c="http://schemas.openxmlformats.org/drawingml/2006/chart" xmlns:pic="http://schemas.openxmlformats.org/drawingml/2006/picture" xmlns:a="http://schemas.openxmlformats.org/drawingml/2006/main" xmlns:sl="http://schemas.openxmlformats.org/schemaLibrary/2006/main">
+        <mc:Fallback xmlns:sl="http://schemas.openxmlformats.org/schemaLibrary/2006/main" xmlns:a="http://schemas.openxmlformats.org/drawingml/2006/main" xmlns:pic="http://schemas.openxmlformats.org/drawingml/2006/picture" xmlns:c="http://schemas.openxmlformats.org/drawingml/2006/chart" xmlns:lc="http://schemas.openxmlformats.org/drawingml/2006/lockedCanvas" xmlns:dgm="http://schemas.openxmlformats.org/drawingml/2006/diagram" xmlns="http://schemas.microsoft.com/office/tasks/2019/documenttasks" xmlns:cr="http://schemas.microsoft.com/office/comments/2020/reactions">
           <w:drawing>
             <wp:anchor allowOverlap="1" behindDoc="1" distB="0" distT="0" distL="114300" distR="114300" hidden="0" layoutInCell="1" locked="0" relativeHeight="0" simplePos="0">
               <wp:simplePos x="0" y="0"/>
@@ -5876,16 +5423,7 @@
                               <w:color w:val="000000"/>
                               <w:sz w:val="16"/>
                             </w:rPr>
-                            <w:t>▪</w:t>
-                          </w:r>
-                          <w:r>
-                            <w:rPr>
-                              <w:rFonts w:ascii="Century Gothic" w:eastAsia="Century Gothic" w:hAnsi="Century Gothic" w:cs="Century Gothic"/>
-                              <w:b/>
-                              <w:color w:val="000000"/>
-                              <w:sz w:val="16"/>
-                            </w:rPr>
-                            <w:t xml:space="preserve"> IMPERMEABILIZACION</w:t>
+                            <w:t>▪ IMPERMEABILIZACION</w:t>
                           </w:r>
                         </w:p>
                         <w:p>
@@ -5899,16 +5437,7 @@
                               <w:color w:val="000000"/>
                               <w:sz w:val="16"/>
                             </w:rPr>
-                            <w:t>▪</w:t>
-                          </w:r>
-                          <w:r>
-                            <w:rPr>
-                              <w:rFonts w:ascii="Century Gothic" w:eastAsia="Century Gothic" w:hAnsi="Century Gothic" w:cs="Century Gothic"/>
-                              <w:b/>
-                              <w:color w:val="000000"/>
-                              <w:sz w:val="16"/>
-                            </w:rPr>
-                            <w:t xml:space="preserve"> PISOS INDUSTRIALES</w:t>
+                            <w:t>▪ PISOS INDUSTRIALES</w:t>
                           </w:r>
                         </w:p>
                         <w:p>
@@ -5922,16 +5451,7 @@
                               <w:color w:val="000000"/>
                               <w:sz w:val="16"/>
                             </w:rPr>
-                            <w:t>▪</w:t>
-                          </w:r>
-                          <w:r>
-                            <w:rPr>
-                              <w:rFonts w:ascii="Century Gothic" w:eastAsia="Century Gothic" w:hAnsi="Century Gothic" w:cs="Century Gothic"/>
-                              <w:b/>
-                              <w:color w:val="000000"/>
-                              <w:sz w:val="16"/>
-                            </w:rPr>
-                            <w:t xml:space="preserve"> REFORZAMIENTO ESTRUCTURAL</w:t>
+                            <w:t>▪ REFORZAMIENTO ESTRUCTURAL</w:t>
                           </w:r>
                         </w:p>
                         <w:p>
@@ -5945,16 +5465,7 @@
                               <w:color w:val="000000"/>
                               <w:sz w:val="16"/>
                             </w:rPr>
-                            <w:t>▪</w:t>
-                          </w:r>
-                          <w:r>
-                            <w:rPr>
-                              <w:rFonts w:ascii="Century Gothic" w:eastAsia="Century Gothic" w:hAnsi="Century Gothic" w:cs="Century Gothic"/>
-                              <w:b/>
-                              <w:color w:val="000000"/>
-                              <w:sz w:val="16"/>
-                            </w:rPr>
-                            <w:t xml:space="preserve"> MANTENIMIENTO DE CUBIERTAS Y FACHADAS</w:t>
+                            <w:t>▪ MANTENIMIENTO DE CUBIERTAS Y FACHADAS</w:t>
                           </w:r>
                         </w:p>
                         <w:p>
@@ -5989,16 +5500,7 @@
                         <w:color w:val="000000"/>
                         <w:sz w:val="16"/>
                       </w:rPr>
-                      <w:t>▪</w:t>
-                    </w:r>
-                    <w:r>
-                      <w:rPr>
-                        <w:rFonts w:ascii="Century Gothic" w:eastAsia="Century Gothic" w:hAnsi="Century Gothic" w:cs="Century Gothic"/>
-                        <w:b/>
-                        <w:color w:val="000000"/>
-                        <w:sz w:val="16"/>
-                      </w:rPr>
-                      <w:t xml:space="preserve"> IMPERMEABILIZACION</w:t>
+                      <w:t>▪ IMPERMEABILIZACION</w:t>
                     </w:r>
                   </w:p>
                   <w:p>
@@ -6012,16 +5514,7 @@
                         <w:color w:val="000000"/>
                         <w:sz w:val="16"/>
                       </w:rPr>
-                      <w:t>▪</w:t>
-                    </w:r>
-                    <w:r>
-                      <w:rPr>
-                        <w:rFonts w:ascii="Century Gothic" w:eastAsia="Century Gothic" w:hAnsi="Century Gothic" w:cs="Century Gothic"/>
-                        <w:b/>
-                        <w:color w:val="000000"/>
-                        <w:sz w:val="16"/>
-                      </w:rPr>
-                      <w:t xml:space="preserve"> PISOS INDUSTRIALES</w:t>
+                      <w:t>▪ PISOS INDUSTRIALES</w:t>
                     </w:r>
                   </w:p>
                   <w:p>
@@ -6035,16 +5528,7 @@
                         <w:color w:val="000000"/>
                         <w:sz w:val="16"/>
                       </w:rPr>
-                      <w:t>▪</w:t>
-                    </w:r>
-                    <w:r>
-                      <w:rPr>
-                        <w:rFonts w:ascii="Century Gothic" w:eastAsia="Century Gothic" w:hAnsi="Century Gothic" w:cs="Century Gothic"/>
-                        <w:b/>
-                        <w:color w:val="000000"/>
-                        <w:sz w:val="16"/>
-                      </w:rPr>
-                      <w:t xml:space="preserve"> REFORZAMIENTO ESTRUCTURAL</w:t>
+                      <w:t>▪ REFORZAMIENTO ESTRUCTURAL</w:t>
                     </w:r>
                   </w:p>
                   <w:p>
@@ -6058,16 +5542,7 @@
                         <w:color w:val="000000"/>
                         <w:sz w:val="16"/>
                       </w:rPr>
-                      <w:t>▪</w:t>
-                    </w:r>
-                    <w:r>
-                      <w:rPr>
-                        <w:rFonts w:ascii="Century Gothic" w:eastAsia="Century Gothic" w:hAnsi="Century Gothic" w:cs="Century Gothic"/>
-                        <w:b/>
-                        <w:color w:val="000000"/>
-                        <w:sz w:val="16"/>
-                      </w:rPr>
-                      <w:t xml:space="preserve"> MANTENIMIENTO DE CUBIERTAS Y FACHADAS</w:t>
+                      <w:t>▪ MANTENIMIENTO DE CUBIERTAS Y FACHADAS</w:t>
                     </w:r>
                   </w:p>
                   <w:p>
@@ -6257,16 +5732,7 @@
                               <w:color w:val="000000"/>
                               <w:sz w:val="16"/>
                             </w:rPr>
-                            <w:t>▪</w:t>
-                          </w:r>
-                          <w:r>
-                            <w:rPr>
-                              <w:rFonts w:ascii="Century Gothic" w:eastAsia="Century Gothic" w:hAnsi="Century Gothic" w:cs="Century Gothic"/>
-                              <w:b/>
-                              <w:color w:val="000000"/>
-                              <w:sz w:val="16"/>
-                            </w:rPr>
-                            <w:t xml:space="preserve"> IMPERMEABILIZACION</w:t>
+                            <w:t>▪ IMPERMEABILIZACION</w:t>
                           </w:r>
                         </w:p>
                         <w:p>
@@ -6280,16 +5746,7 @@
                               <w:color w:val="000000"/>
                               <w:sz w:val="16"/>
                             </w:rPr>
-                            <w:t>▪</w:t>
-                          </w:r>
-                          <w:r>
-                            <w:rPr>
-                              <w:rFonts w:ascii="Century Gothic" w:eastAsia="Century Gothic" w:hAnsi="Century Gothic" w:cs="Century Gothic"/>
-                              <w:b/>
-                              <w:color w:val="000000"/>
-                              <w:sz w:val="16"/>
-                            </w:rPr>
-                            <w:t xml:space="preserve"> PISOS INDUSTRIALES</w:t>
+                            <w:t>▪ PISOS INDUSTRIALES</w:t>
                           </w:r>
                         </w:p>
                         <w:p>
@@ -6303,16 +5760,7 @@
                               <w:color w:val="000000"/>
                               <w:sz w:val="16"/>
                             </w:rPr>
-                            <w:t>▪</w:t>
-                          </w:r>
-                          <w:r>
-                            <w:rPr>
-                              <w:rFonts w:ascii="Century Gothic" w:eastAsia="Century Gothic" w:hAnsi="Century Gothic" w:cs="Century Gothic"/>
-                              <w:b/>
-                              <w:color w:val="000000"/>
-                              <w:sz w:val="16"/>
-                            </w:rPr>
-                            <w:t xml:space="preserve"> REFORZAMIENTO ESTRUCTURAL</w:t>
+                            <w:t>▪ REFORZAMIENTO ESTRUCTURAL</w:t>
                           </w:r>
                         </w:p>
                         <w:p>
@@ -6326,16 +5774,7 @@
                               <w:color w:val="000000"/>
                               <w:sz w:val="16"/>
                             </w:rPr>
-                            <w:t>▪</w:t>
-                          </w:r>
-                          <w:r>
-                            <w:rPr>
-                              <w:rFonts w:ascii="Century Gothic" w:eastAsia="Century Gothic" w:hAnsi="Century Gothic" w:cs="Century Gothic"/>
-                              <w:b/>
-                              <w:color w:val="000000"/>
-                              <w:sz w:val="16"/>
-                            </w:rPr>
-                            <w:t xml:space="preserve"> MANTENIMIENTO DE CUBIERTAS Y FACHADAS</w:t>
+                            <w:t>▪ MANTENIMIENTO DE CUBIERTAS Y FACHADAS</w:t>
                           </w:r>
                         </w:p>
                         <w:p>
@@ -6356,7 +5795,7 @@
         </mc:Choice>
         <mc:Fallback>
           <w:pict>
-            <v:rect w14:anchorId="626FCA31" id="_x0000_s1030" style="position:absolute;left:0;text-align:left;margin-left:-8pt;margin-top:5pt;width:333pt;height:56.25pt;z-index:-251656192;visibility:visible;mso-wrap-style:square;mso-wrap-distance-left:9pt;mso-wrap-distance-top:0;mso-wrap-distance-right:9pt;mso-wrap-distance-bottom:0;mso-position-horizontal:absolute;mso-position-horizontal-relative:text;mso-position-vertical:absolute;mso-position-vertical-relative:text;v-text-anchor:middle" o:gfxdata="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" fillcolor="#1c48a0" stroked="f">
+            <v:rect w14:anchorId="626FCA31" id="_x0000_s1030" style="position:absolute;left:0;text-align:left;margin-left:-8pt;margin-top:5pt;width:333pt;height:56.25pt;z-index:-251656192;visibility:visible;mso-wrap-style:square;mso-wrap-distance-left:9pt;mso-wrap-distance-top:0;mso-wrap-distance-right:9pt;mso-wrap-distance-bottom:0;mso-position-horizontal:absolute;mso-position-horizontal-relative:text;mso-position-vertical:absolute;mso-position-vertical-relative:text;v-text-anchor:middle" o:gfxdata="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" fillcolor="#1c48a0" stroked="f">
               <v:textbox inset="0,0,0,0">
                 <w:txbxContent>
                   <w:p>
@@ -6370,16 +5809,7 @@
                         <w:color w:val="000000"/>
                         <w:sz w:val="16"/>
                       </w:rPr>
-                      <w:t>▪</w:t>
-                    </w:r>
-                    <w:r>
-                      <w:rPr>
-                        <w:rFonts w:ascii="Century Gothic" w:eastAsia="Century Gothic" w:hAnsi="Century Gothic" w:cs="Century Gothic"/>
-                        <w:b/>
-                        <w:color w:val="000000"/>
-                        <w:sz w:val="16"/>
-                      </w:rPr>
-                      <w:t xml:space="preserve"> IMPERMEABILIZACION</w:t>
+                      <w:t>▪ IMPERMEABILIZACION</w:t>
                     </w:r>
                   </w:p>
                   <w:p>
@@ -6393,16 +5823,7 @@
                         <w:color w:val="000000"/>
                         <w:sz w:val="16"/>
                       </w:rPr>
-                      <w:t>▪</w:t>
-                    </w:r>
-                    <w:r>
-                      <w:rPr>
-                        <w:rFonts w:ascii="Century Gothic" w:eastAsia="Century Gothic" w:hAnsi="Century Gothic" w:cs="Century Gothic"/>
-                        <w:b/>
-                        <w:color w:val="000000"/>
-                        <w:sz w:val="16"/>
-                      </w:rPr>
-                      <w:t xml:space="preserve"> PISOS INDUSTRIALES</w:t>
+                      <w:t>▪ PISOS INDUSTRIALES</w:t>
                     </w:r>
                   </w:p>
                   <w:p>
@@ -6416,16 +5837,7 @@
                         <w:color w:val="000000"/>
                         <w:sz w:val="16"/>
                       </w:rPr>
-                      <w:t>▪</w:t>
-                    </w:r>
-                    <w:r>
-                      <w:rPr>
-                        <w:rFonts w:ascii="Century Gothic" w:eastAsia="Century Gothic" w:hAnsi="Century Gothic" w:cs="Century Gothic"/>
-                        <w:b/>
-                        <w:color w:val="000000"/>
-                        <w:sz w:val="16"/>
-                      </w:rPr>
-                      <w:t xml:space="preserve"> REFORZAMIENTO ESTRUCTURAL</w:t>
+                      <w:t>▪ REFORZAMIENTO ESTRUCTURAL</w:t>
                     </w:r>
                   </w:p>
                   <w:p>
@@ -6439,16 +5851,7 @@
                         <w:color w:val="000000"/>
                         <w:sz w:val="16"/>
                       </w:rPr>
-                      <w:t>▪</w:t>
-                    </w:r>
-                    <w:r>
-                      <w:rPr>
-                        <w:rFonts w:ascii="Century Gothic" w:eastAsia="Century Gothic" w:hAnsi="Century Gothic" w:cs="Century Gothic"/>
-                        <w:b/>
-                        <w:color w:val="000000"/>
-                        <w:sz w:val="16"/>
-                      </w:rPr>
-                      <w:t xml:space="preserve"> MANTENIMIENTO DE CUBIERTAS Y FACHADAS</w:t>
+                      <w:t>▪ MANTENIMIENTO DE CUBIERTAS Y FACHADAS</w:t>
                     </w:r>
                   </w:p>
                   <w:p>
@@ -6638,16 +6041,7 @@
                               <w:color w:val="000000"/>
                               <w:sz w:val="16"/>
                             </w:rPr>
-                            <w:t>▪</w:t>
-                          </w:r>
-                          <w:r>
-                            <w:rPr>
-                              <w:rFonts w:ascii="Century Gothic" w:eastAsia="Century Gothic" w:hAnsi="Century Gothic" w:cs="Century Gothic"/>
-                              <w:b/>
-                              <w:color w:val="000000"/>
-                              <w:sz w:val="16"/>
-                            </w:rPr>
-                            <w:t xml:space="preserve"> IMPERMEABILIZACION</w:t>
+                            <w:t>▪ IMPERMEABILIZACION</w:t>
                           </w:r>
                         </w:p>
                         <w:p>
@@ -6661,16 +6055,7 @@
                               <w:color w:val="000000"/>
                               <w:sz w:val="16"/>
                             </w:rPr>
-                            <w:t>▪</w:t>
-                          </w:r>
-                          <w:r>
-                            <w:rPr>
-                              <w:rFonts w:ascii="Century Gothic" w:eastAsia="Century Gothic" w:hAnsi="Century Gothic" w:cs="Century Gothic"/>
-                              <w:b/>
-                              <w:color w:val="000000"/>
-                              <w:sz w:val="16"/>
-                            </w:rPr>
-                            <w:t xml:space="preserve"> PISOS INDUSTRIALES</w:t>
+                            <w:t>▪ PISOS INDUSTRIALES</w:t>
                           </w:r>
                         </w:p>
                         <w:p>
@@ -6684,16 +6069,7 @@
                               <w:color w:val="000000"/>
                               <w:sz w:val="16"/>
                             </w:rPr>
-                            <w:t>▪</w:t>
-                          </w:r>
-                          <w:r>
-                            <w:rPr>
-                              <w:rFonts w:ascii="Century Gothic" w:eastAsia="Century Gothic" w:hAnsi="Century Gothic" w:cs="Century Gothic"/>
-                              <w:b/>
-                              <w:color w:val="000000"/>
-                              <w:sz w:val="16"/>
-                            </w:rPr>
-                            <w:t xml:space="preserve"> REFORZAMIENTO ESTRUCTURAL</w:t>
+                            <w:t>▪ REFORZAMIENTO ESTRUCTURAL</w:t>
                           </w:r>
                         </w:p>
                         <w:p>
@@ -6707,16 +6083,7 @@
                               <w:color w:val="000000"/>
                               <w:sz w:val="16"/>
                             </w:rPr>
-                            <w:t>▪</w:t>
-                          </w:r>
-                          <w:r>
-                            <w:rPr>
-                              <w:rFonts w:ascii="Century Gothic" w:eastAsia="Century Gothic" w:hAnsi="Century Gothic" w:cs="Century Gothic"/>
-                              <w:b/>
-                              <w:color w:val="000000"/>
-                              <w:sz w:val="16"/>
-                            </w:rPr>
-                            <w:t xml:space="preserve"> MANTENIMIENTO DE CUBIERTAS Y FACHADAS</w:t>
+                            <w:t>▪ MANTENIMIENTO DE CUBIERTAS Y FACHADAS</w:t>
                           </w:r>
                         </w:p>
                         <w:p>
@@ -6751,16 +6118,7 @@
                         <w:color w:val="000000"/>
                         <w:sz w:val="16"/>
                       </w:rPr>
-                      <w:t>▪</w:t>
-                    </w:r>
-                    <w:r>
-                      <w:rPr>
-                        <w:rFonts w:ascii="Century Gothic" w:eastAsia="Century Gothic" w:hAnsi="Century Gothic" w:cs="Century Gothic"/>
-                        <w:b/>
-                        <w:color w:val="000000"/>
-                        <w:sz w:val="16"/>
-                      </w:rPr>
-                      <w:t xml:space="preserve"> IMPERMEABILIZACION</w:t>
+                      <w:t>▪ IMPERMEABILIZACION</w:t>
                     </w:r>
                   </w:p>
                   <w:p>
@@ -6774,16 +6132,7 @@
                         <w:color w:val="000000"/>
                         <w:sz w:val="16"/>
                       </w:rPr>
-                      <w:t>▪</w:t>
-                    </w:r>
-                    <w:r>
-                      <w:rPr>
-                        <w:rFonts w:ascii="Century Gothic" w:eastAsia="Century Gothic" w:hAnsi="Century Gothic" w:cs="Century Gothic"/>
-                        <w:b/>
-                        <w:color w:val="000000"/>
-                        <w:sz w:val="16"/>
-                      </w:rPr>
-                      <w:t xml:space="preserve"> PISOS INDUSTRIALES</w:t>
+                      <w:t>▪ PISOS INDUSTRIALES</w:t>
                     </w:r>
                   </w:p>
                   <w:p>
@@ -6797,16 +6146,7 @@
                         <w:color w:val="000000"/>
                         <w:sz w:val="16"/>
                       </w:rPr>
-                      <w:t>▪</w:t>
-                    </w:r>
-                    <w:r>
-                      <w:rPr>
-                        <w:rFonts w:ascii="Century Gothic" w:eastAsia="Century Gothic" w:hAnsi="Century Gothic" w:cs="Century Gothic"/>
-                        <w:b/>
-                        <w:color w:val="000000"/>
-                        <w:sz w:val="16"/>
-                      </w:rPr>
-                      <w:t xml:space="preserve"> REFORZAMIENTO ESTRUCTURAL</w:t>
+                      <w:t>▪ REFORZAMIENTO ESTRUCTURAL</w:t>
                     </w:r>
                   </w:p>
                   <w:p>
@@ -6820,16 +6160,7 @@
                         <w:color w:val="000000"/>
                         <w:sz w:val="16"/>
                       </w:rPr>
-                      <w:t>▪</w:t>
-                    </w:r>
-                    <w:r>
-                      <w:rPr>
-                        <w:rFonts w:ascii="Century Gothic" w:eastAsia="Century Gothic" w:hAnsi="Century Gothic" w:cs="Century Gothic"/>
-                        <w:b/>
-                        <w:color w:val="000000"/>
-                        <w:sz w:val="16"/>
-                      </w:rPr>
-                      <w:t xml:space="preserve"> MANTENIMIENTO DE CUBIERTAS Y FACHADAS</w:t>
+                      <w:t>▪ MANTENIMIENTO DE CUBIERTAS Y FACHADAS</w:t>
                     </w:r>
                   </w:p>
                   <w:p>
@@ -7661,6 +6992,7 @@
   <w:style w:type="character" w:default="1" w:styleId="DefaultParagraphFont">
     <w:name w:val="Default Paragraph Font"/>
     <w:uiPriority w:val="1"/>
+    <w:semiHidden/>
     <w:unhideWhenUsed/>
   </w:style>
   <w:style w:type="table" w:default="1" w:styleId="TableNormal">

</xml_diff>